<commit_message>
maj projet 3 + java
</commit_message>
<xml_diff>
--- a/Projet_3(Back-end)/Note de cadrage.docx
+++ b/Projet_3(Back-end)/Note de cadrage.docx
@@ -521,9 +521,7 @@
       <w:r>
         <w:t>s</w:t>
       </w:r>
-      <w:bookmarkStart w:id="2" w:name="_GoBack"/>
       <w:bookmarkEnd w:id="1"/>
-      <w:bookmarkEnd w:id="2"/>
     </w:p>
     <w:p/>
     <w:p>
@@ -715,15 +713,7 @@
           </w:tcPr>
           <w:p>
             <w:r>
-              <w:t xml:space="preserve">On stocke les informations des utilisateurs (nom prénom, id, </w:t>
-            </w:r>
-            <w:proofErr w:type="spellStart"/>
-            <w:r>
-              <w:t>commande_id</w:t>
-            </w:r>
-            <w:proofErr w:type="spellEnd"/>
-            <w:r>
-              <w:t>, anniversaire) et de la commande en cours (id, date, billet, prix)</w:t>
+              <w:t>On stocke les informations des utilisateurs (nom prénom, id, commande_id, anniversaire) et de la commande en cours (id, date, billet, prix)</w:t>
             </w:r>
           </w:p>
         </w:tc>
@@ -894,11 +884,11 @@
       <w:pPr>
         <w:pStyle w:val="Titre1"/>
       </w:pPr>
-      <w:bookmarkStart w:id="3" w:name="_Toc469825094"/>
+      <w:bookmarkStart w:id="2" w:name="_Toc469825094"/>
       <w:r>
         <w:t>Préconisation d’architecture</w:t>
       </w:r>
-      <w:bookmarkEnd w:id="3"/>
+      <w:bookmarkEnd w:id="2"/>
     </w:p>
     <w:p/>
     <w:p>
@@ -945,6 +935,9 @@
       <w:r>
         <w:t>de confirmation</w:t>
       </w:r>
+      <w:r>
+        <w:t xml:space="preserve"> et paiement</w:t>
+      </w:r>
     </w:p>
     <w:p>
       <w:pPr>
@@ -955,7 +948,10 @@
         </w:numPr>
       </w:pPr>
       <w:r>
-        <w:t>Une page de paiement</w:t>
+        <w:t xml:space="preserve">Une page de </w:t>
+      </w:r>
+      <w:r>
+        <w:t>remerciement</w:t>
       </w:r>
     </w:p>
     <w:p/>
@@ -963,11 +959,11 @@
       <w:pPr>
         <w:pStyle w:val="Titre1"/>
       </w:pPr>
-      <w:bookmarkStart w:id="4" w:name="_Toc469825095"/>
+      <w:bookmarkStart w:id="3" w:name="_Toc469825095"/>
       <w:r>
         <w:t>Principaux livrables</w:t>
       </w:r>
-      <w:bookmarkEnd w:id="4"/>
+      <w:bookmarkEnd w:id="3"/>
     </w:p>
     <w:p/>
     <w:p>
@@ -1037,32 +1033,16 @@
       <w:pPr>
         <w:pStyle w:val="Titre1"/>
       </w:pPr>
-      <w:bookmarkStart w:id="5" w:name="_Toc469825096"/>
+      <w:bookmarkStart w:id="4" w:name="_Toc469825096"/>
       <w:r>
         <w:t>Solutions techniques</w:t>
       </w:r>
-      <w:bookmarkEnd w:id="5"/>
+      <w:bookmarkEnd w:id="4"/>
     </w:p>
     <w:p/>
     <w:p>
       <w:r>
-        <w:t xml:space="preserve">On optera pour le Framework </w:t>
-      </w:r>
-      <w:proofErr w:type="spellStart"/>
-      <w:r>
-        <w:t>Symfony</w:t>
-      </w:r>
-      <w:proofErr w:type="spellEnd"/>
-      <w:r>
-        <w:t xml:space="preserve">. Pour le système de paiement, on intégrera </w:t>
-      </w:r>
-      <w:proofErr w:type="spellStart"/>
-      <w:r>
-        <w:t>Stripe</w:t>
-      </w:r>
-      <w:proofErr w:type="spellEnd"/>
-      <w:r>
-        <w:t xml:space="preserve"> à l’aide du code PHP indiqué sur le site : </w:t>
+        <w:t xml:space="preserve">On optera pour le Framework Symfony. Pour le système de paiement, on intégrera Stripe à l’aide du code PHP indiqué sur le site : </w:t>
       </w:r>
       <w:hyperlink r:id="rId9" w:history="1">
         <w:r>
@@ -1076,10 +1056,27 @@
         <w:t>.</w:t>
       </w:r>
     </w:p>
-    <w:p/>
+    <w:p>
+      <w:r>
+        <w:t xml:space="preserve">On intégrera le code barre dans l’email de confirmation à l’aide de </w:t>
+      </w:r>
+      <w:hyperlink r:id="rId10" w:history="1">
+        <w:r>
+          <w:rPr>
+            <w:rStyle w:val="Lienhypertexte"/>
+          </w:rPr>
+          <w:t>Tec-it</w:t>
+        </w:r>
+      </w:hyperlink>
+      <w:r>
+        <w:t>.</w:t>
+      </w:r>
+      <w:bookmarkStart w:id="5" w:name="_GoBack"/>
+      <w:bookmarkEnd w:id="5"/>
+    </w:p>
     <w:sectPr>
-      <w:headerReference w:type="default" r:id="rId10"/>
-      <w:footerReference w:type="default" r:id="rId11"/>
+      <w:headerReference w:type="default" r:id="rId11"/>
+      <w:footerReference w:type="default" r:id="rId12"/>
       <w:pgSz w:w="11906" w:h="16838"/>
       <w:pgMar w:top="1417" w:right="1417" w:bottom="1417" w:left="1417" w:header="708" w:footer="708" w:gutter="0"/>
       <w:cols w:space="708"/>
@@ -2442,7 +2439,7 @@
 </file>
 
 <file path=customXml/itemProps1.xml><?xml version="1.0" encoding="utf-8"?>
-<ds:datastoreItem xmlns:ds="http://schemas.openxmlformats.org/officeDocument/2006/customXml" ds:itemID="{9CB795C1-077D-498E-9E24-B040AFE5C2AE}">
+<ds:datastoreItem xmlns:ds="http://schemas.openxmlformats.org/officeDocument/2006/customXml" ds:itemID="{F81F4D41-A291-43F6-BEC1-09A7F44B15FD}">
   <ds:schemaRefs>
     <ds:schemaRef ds:uri="http://schemas.openxmlformats.org/officeDocument/2006/bibliography"/>
   </ds:schemaRefs>

</xml_diff>